<commit_message>
L1 and L2 work, L3 still need to be reviewed
</commit_message>
<xml_diff>
--- a/Instructions.docx
+++ b/Instructions.docx
@@ -1,6 +1,6 @@
 
 <file path=word/document.xml><?xml version="1.0" encoding="utf-8"?>
-<w:document xmlns:wpc="http://schemas.microsoft.com/office/word/2010/wordprocessingCanvas" xmlns:cx="http://schemas.microsoft.com/office/drawing/2014/chartex" xmlns:cx1="http://schemas.microsoft.com/office/drawing/2015/9/8/chartex" xmlns:cx2="http://schemas.microsoft.com/office/drawing/2015/10/21/chartex" xmlns:cx3="http://schemas.microsoft.com/office/drawing/2016/5/9/chartex" xmlns:cx4="http://schemas.microsoft.com/office/drawing/2016/5/10/chartex" xmlns:cx5="http://schemas.microsoft.com/office/drawing/2016/5/11/chartex" xmlns:cx6="http://schemas.microsoft.com/office/drawing/2016/5/12/chartex" xmlns:cx7="http://schemas.microsoft.com/office/drawing/2016/5/13/chartex" xmlns:cx8="http://schemas.microsoft.com/office/drawing/2016/5/14/chartex" xmlns:mc="http://schemas.openxmlformats.org/markup-compatibility/2006" xmlns:aink="http://schemas.microsoft.com/office/drawing/2016/ink" xmlns:am3d="http://schemas.microsoft.com/office/drawing/2017/model3d" xmlns:o="urn:schemas-microsoft-com:office:office" xmlns:oel="http://schemas.microsoft.com/office/2019/extlst" xmlns:r="http://schemas.openxmlformats.org/officeDocument/2006/relationships" xmlns:m="http://schemas.openxmlformats.org/officeDocument/2006/math" xmlns:v="urn:schemas-microsoft-com:vml" xmlns:wp14="http://schemas.microsoft.com/office/word/2010/wordprocessingDrawing" xmlns:wp="http://schemas.openxmlformats.org/drawingml/2006/wordprocessingDrawing" xmlns:w10="urn:schemas-microsoft-com:office:word" xmlns:w="http://schemas.openxmlformats.org/wordprocessingml/2006/main" xmlns:w14="http://schemas.microsoft.com/office/word/2010/wordml" xmlns:w15="http://schemas.microsoft.com/office/word/2012/wordml" xmlns:w16cex="http://schemas.microsoft.com/office/word/2018/wordml/cex" xmlns:w16cid="http://schemas.microsoft.com/office/word/2016/wordml/cid" xmlns:w16="http://schemas.microsoft.com/office/word/2018/wordml" xmlns:w16du="http://schemas.microsoft.com/office/word/2023/wordml/word16du" xmlns:w16sdtdh="http://schemas.microsoft.com/office/word/2020/wordml/sdtdatahash" xmlns:w16se="http://schemas.microsoft.com/office/word/2015/wordml/symex" xmlns:wpg="http://schemas.microsoft.com/office/word/2010/wordprocessingGroup" xmlns:wpi="http://schemas.microsoft.com/office/word/2010/wordprocessingInk" xmlns:wne="http://schemas.microsoft.com/office/word/2006/wordml" xmlns:wps="http://schemas.microsoft.com/office/word/2010/wordprocessingShape" mc:Ignorable="w14 w15 w16se w16cid w16 w16cex w16sdtdh w16du wp14">
+<w:document xmlns:wpc="http://schemas.microsoft.com/office/word/2010/wordprocessingCanvas" xmlns:cx="http://schemas.microsoft.com/office/drawing/2014/chartex" xmlns:cx1="http://schemas.microsoft.com/office/drawing/2015/9/8/chartex" xmlns:cx2="http://schemas.microsoft.com/office/drawing/2015/10/21/chartex" xmlns:cx3="http://schemas.microsoft.com/office/drawing/2016/5/9/chartex" xmlns:cx4="http://schemas.microsoft.com/office/drawing/2016/5/10/chartex" xmlns:cx5="http://schemas.microsoft.com/office/drawing/2016/5/11/chartex" xmlns:cx6="http://schemas.microsoft.com/office/drawing/2016/5/12/chartex" xmlns:cx7="http://schemas.microsoft.com/office/drawing/2016/5/13/chartex" xmlns:cx8="http://schemas.microsoft.com/office/drawing/2016/5/14/chartex" xmlns:mc="http://schemas.openxmlformats.org/markup-compatibility/2006" xmlns:aink="http://schemas.microsoft.com/office/drawing/2016/ink" xmlns:am3d="http://schemas.microsoft.com/office/drawing/2017/model3d" xmlns:o="urn:schemas-microsoft-com:office:office" xmlns:oel="http://schemas.microsoft.com/office/2019/extlst" xmlns:r="http://schemas.openxmlformats.org/officeDocument/2006/relationships" xmlns:m="http://schemas.openxmlformats.org/officeDocument/2006/math" xmlns:v="urn:schemas-microsoft-com:vml" xmlns:wp14="http://schemas.microsoft.com/office/word/2010/wordprocessingDrawing" xmlns:wp="http://schemas.openxmlformats.org/drawingml/2006/wordprocessingDrawing" xmlns:w10="urn:schemas-microsoft-com:office:word" xmlns:w="http://schemas.openxmlformats.org/wordprocessingml/2006/main" xmlns:w14="http://schemas.microsoft.com/office/word/2010/wordml" xmlns:w15="http://schemas.microsoft.com/office/word/2012/wordml" xmlns:w16cex="http://schemas.microsoft.com/office/word/2018/wordml/cex" xmlns:w16cid="http://schemas.microsoft.com/office/word/2016/wordml/cid" xmlns:w16="http://schemas.microsoft.com/office/word/2018/wordml" xmlns:w16du="http://schemas.microsoft.com/office/word/2023/wordml/word16du" xmlns:w16sdtdh="http://schemas.microsoft.com/office/word/2020/wordml/sdtdatahash" xmlns:w16sdtfl="http://schemas.microsoft.com/office/word/2024/wordml/sdtformatlock" xmlns:w16se="http://schemas.microsoft.com/office/word/2015/wordml/symex" xmlns:wpg="http://schemas.microsoft.com/office/word/2010/wordprocessingGroup" xmlns:wpi="http://schemas.microsoft.com/office/word/2010/wordprocessingInk" xmlns:wne="http://schemas.microsoft.com/office/word/2006/wordml" xmlns:wps="http://schemas.microsoft.com/office/word/2010/wordprocessingShape" mc:Ignorable="w14 w15 w16se w16cid w16 w16cex w16sdtdh w16sdtfl w16du wp14">
   <w:body>
     <w:p>
       <w:pPr>
@@ -30,8 +30,9 @@
           <w:u w:val="single"/>
           <w:lang w:val="en-US"/>
         </w:rPr>
-        <w:t xml:space="preserve"> data processing and visualization :</w:t>
-      </w:r>
+        <w:t xml:space="preserve"> data processing and </w:t>
+      </w:r>
+      <w:proofErr w:type="gramStart"/>
       <w:r>
         <w:rPr>
           <w:b/>
@@ -39,118 +40,9 @@
           <w:u w:val="single"/>
           <w:lang w:val="en-US"/>
         </w:rPr>
-        <w:t xml:space="preserve"> proposed action plan for Hugo</w:t>
-      </w:r>
-    </w:p>
-    <w:p>
-      <w:pPr>
-        <w:jc w:val="both"/>
-      </w:pPr>
-      <w:r>
-        <w:t xml:space="preserve">Jérôme, </w:t>
-      </w:r>
-      <w:r>
-        <w:t>Sébastie</w:t>
-      </w:r>
-      <w:r>
-        <w:t>n</w:t>
-      </w:r>
-      <w:r>
-        <w:t>, 3</w:t>
-      </w:r>
-      <w:r>
-        <w:t xml:space="preserve"> </w:t>
-      </w:r>
-      <w:proofErr w:type="spellStart"/>
-      <w:r>
-        <w:t>December</w:t>
-      </w:r>
-      <w:proofErr w:type="spellEnd"/>
-      <w:r>
-        <w:t xml:space="preserve"> 2024.</w:t>
-      </w:r>
-    </w:p>
-    <w:p>
-      <w:pPr>
-        <w:jc w:val="both"/>
-        <w:rPr>
-          <w:i/>
-          <w:iCs/>
-          <w:lang w:val="en-US"/>
-        </w:rPr>
-      </w:pPr>
-      <w:r>
-        <w:rPr>
-          <w:i/>
-          <w:iCs/>
-          <w:lang w:val="en-US"/>
-        </w:rPr>
-        <w:t xml:space="preserve">NB : </w:t>
-      </w:r>
-      <w:r>
-        <w:rPr>
-          <w:i/>
-          <w:iCs/>
-          <w:lang w:val="en-US"/>
-        </w:rPr>
-        <w:t>We</w:t>
-      </w:r>
-      <w:r>
-        <w:rPr>
-          <w:i/>
-          <w:iCs/>
-          <w:lang w:val="en-US"/>
-        </w:rPr>
-        <w:t xml:space="preserve">’ve highlighted in red specific aspects requiring clarification with A2PS, </w:t>
-      </w:r>
-      <w:r>
-        <w:rPr>
-          <w:i/>
-          <w:iCs/>
-          <w:lang w:val="en-US"/>
-        </w:rPr>
-        <w:t xml:space="preserve">clarification </w:t>
-      </w:r>
-      <w:r>
-        <w:rPr>
-          <w:i/>
-          <w:iCs/>
-          <w:lang w:val="en-US"/>
-        </w:rPr>
-        <w:t>which could be handled by Hugo</w:t>
-      </w:r>
-      <w:r>
-        <w:rPr>
-          <w:i/>
-          <w:iCs/>
-          <w:lang w:val="en-US"/>
-        </w:rPr>
-        <w:t xml:space="preserve"> during his training on the software by A2PS</w:t>
-      </w:r>
-      <w:r>
-        <w:rPr>
-          <w:i/>
-          <w:iCs/>
-          <w:lang w:val="en-US"/>
-        </w:rPr>
-        <w:t>.</w:t>
-      </w:r>
-    </w:p>
-    <w:p>
-      <w:pPr>
-        <w:jc w:val="both"/>
-        <w:rPr>
-          <w:lang w:val="en-US"/>
-        </w:rPr>
-      </w:pPr>
-    </w:p>
-    <w:p>
-      <w:pPr>
-        <w:jc w:val="both"/>
-        <w:rPr>
-          <w:lang w:val="en-US"/>
-        </w:rPr>
-      </w:pPr>
+        <w:t>visualization :</w:t>
+      </w:r>
+      <w:proofErr w:type="gramEnd"/>
       <w:r>
         <w:rPr>
           <w:b/>
@@ -158,6 +50,145 @@
           <w:u w:val="single"/>
           <w:lang w:val="en-US"/>
         </w:rPr>
+        <w:t xml:space="preserve"> proposed action plan for Hugo</w:t>
+      </w:r>
+    </w:p>
+    <w:p>
+      <w:pPr>
+        <w:jc w:val="both"/>
+        <w:rPr>
+          <w:lang w:val="en-US"/>
+        </w:rPr>
+      </w:pPr>
+      <w:r>
+        <w:rPr>
+          <w:lang w:val="en-US"/>
+        </w:rPr>
+        <w:t xml:space="preserve">Jérôme, </w:t>
+      </w:r>
+      <w:r>
+        <w:rPr>
+          <w:lang w:val="en-US"/>
+        </w:rPr>
+        <w:t>Sébastie</w:t>
+      </w:r>
+      <w:r>
+        <w:rPr>
+          <w:lang w:val="en-US"/>
+        </w:rPr>
+        <w:t>n</w:t>
+      </w:r>
+      <w:r>
+        <w:rPr>
+          <w:lang w:val="en-US"/>
+        </w:rPr>
+        <w:t>, 3</w:t>
+      </w:r>
+      <w:r>
+        <w:rPr>
+          <w:lang w:val="en-US"/>
+        </w:rPr>
+        <w:t xml:space="preserve"> December 2024.</w:t>
+      </w:r>
+    </w:p>
+    <w:p>
+      <w:pPr>
+        <w:jc w:val="both"/>
+        <w:rPr>
+          <w:i/>
+          <w:iCs/>
+          <w:lang w:val="en-US"/>
+        </w:rPr>
+      </w:pPr>
+      <w:proofErr w:type="gramStart"/>
+      <w:r>
+        <w:rPr>
+          <w:i/>
+          <w:iCs/>
+          <w:lang w:val="en-US"/>
+        </w:rPr>
+        <w:t>NB :</w:t>
+      </w:r>
+      <w:proofErr w:type="gramEnd"/>
+      <w:r>
+        <w:rPr>
+          <w:i/>
+          <w:iCs/>
+          <w:lang w:val="en-US"/>
+        </w:rPr>
+        <w:t xml:space="preserve"> </w:t>
+      </w:r>
+      <w:r>
+        <w:rPr>
+          <w:i/>
+          <w:iCs/>
+          <w:lang w:val="en-US"/>
+        </w:rPr>
+        <w:t>We</w:t>
+      </w:r>
+      <w:r>
+        <w:rPr>
+          <w:i/>
+          <w:iCs/>
+          <w:lang w:val="en-US"/>
+        </w:rPr>
+        <w:t xml:space="preserve">’ve highlighted in red specific aspects requiring clarification with A2PS, </w:t>
+      </w:r>
+      <w:r>
+        <w:rPr>
+          <w:i/>
+          <w:iCs/>
+          <w:lang w:val="en-US"/>
+        </w:rPr>
+        <w:t xml:space="preserve">clarification </w:t>
+      </w:r>
+      <w:r>
+        <w:rPr>
+          <w:i/>
+          <w:iCs/>
+          <w:lang w:val="en-US"/>
+        </w:rPr>
+        <w:t>which could be handled by Hugo</w:t>
+      </w:r>
+      <w:r>
+        <w:rPr>
+          <w:i/>
+          <w:iCs/>
+          <w:lang w:val="en-US"/>
+        </w:rPr>
+        <w:t xml:space="preserve"> during his training on the software by A2PS</w:t>
+      </w:r>
+      <w:r>
+        <w:rPr>
+          <w:i/>
+          <w:iCs/>
+          <w:lang w:val="en-US"/>
+        </w:rPr>
+        <w:t>.</w:t>
+      </w:r>
+    </w:p>
+    <w:p>
+      <w:pPr>
+        <w:jc w:val="both"/>
+        <w:rPr>
+          <w:lang w:val="en-US"/>
+        </w:rPr>
+      </w:pPr>
+    </w:p>
+    <w:p>
+      <w:pPr>
+        <w:jc w:val="both"/>
+        <w:rPr>
+          <w:lang w:val="en-US"/>
+        </w:rPr>
+      </w:pPr>
+      <w:r>
+        <w:rPr>
+          <w:b/>
+          <w:bCs/>
+          <w:u w:val="single"/>
+          <w:lang w:val="en-US"/>
+        </w:rPr>
         <w:t>Context</w:t>
       </w:r>
       <w:r>
@@ -222,11 +253,19 @@
         </w:rPr>
         <w:t xml:space="preserve">. </w:t>
       </w:r>
-      <w:r>
-        <w:rPr>
-          <w:lang w:val="en-US"/>
-        </w:rPr>
-        <w:t xml:space="preserve">A dedicated software has been developed by the </w:t>
+      <w:proofErr w:type="gramStart"/>
+      <w:r>
+        <w:rPr>
+          <w:lang w:val="en-US"/>
+        </w:rPr>
+        <w:t>A dedicated</w:t>
+      </w:r>
+      <w:proofErr w:type="gramEnd"/>
+      <w:r>
+        <w:rPr>
+          <w:lang w:val="en-US"/>
+        </w:rPr>
+        <w:t xml:space="preserve"> software has been developed by the </w:t>
       </w:r>
       <w:r>
         <w:rPr>
@@ -340,7 +379,21 @@
         <w:rPr>
           <w:lang w:val="en-US"/>
         </w:rPr>
-        <w:t>The latter option allows in particular to apply corrections of the measurements</w:t>
+        <w:t xml:space="preserve">The latter option allows </w:t>
+      </w:r>
+      <w:proofErr w:type="gramStart"/>
+      <w:r>
+        <w:rPr>
+          <w:lang w:val="en-US"/>
+        </w:rPr>
+        <w:t>in particular to</w:t>
+      </w:r>
+      <w:proofErr w:type="gramEnd"/>
+      <w:r>
+        <w:rPr>
+          <w:lang w:val="en-US"/>
+        </w:rPr>
+        <w:t xml:space="preserve"> apply corrections of the measurements</w:t>
       </w:r>
       <w:r>
         <w:rPr>
@@ -358,7 +411,35 @@
         <w:rPr>
           <w:lang w:val="en-US"/>
         </w:rPr>
-        <w:t xml:space="preserve">with a CTD. The three variables are necessary to obtain fully-corrected </w:t>
+        <w:t xml:space="preserve">with </w:t>
+      </w:r>
+      <w:proofErr w:type="gramStart"/>
+      <w:r>
+        <w:rPr>
+          <w:lang w:val="en-US"/>
+        </w:rPr>
+        <w:t>a CTD</w:t>
+      </w:r>
+      <w:proofErr w:type="gramEnd"/>
+      <w:r>
+        <w:rPr>
+          <w:lang w:val="en-US"/>
+        </w:rPr>
+        <w:t xml:space="preserve">. The three variables are necessary to obtain </w:t>
+      </w:r>
+      <w:proofErr w:type="gramStart"/>
+      <w:r>
+        <w:rPr>
+          <w:lang w:val="en-US"/>
+        </w:rPr>
+        <w:t>fully-corrected</w:t>
+      </w:r>
+      <w:proofErr w:type="gramEnd"/>
+      <w:r>
+        <w:rPr>
+          <w:lang w:val="en-US"/>
+        </w:rPr>
+        <w:t xml:space="preserve"> </w:t>
       </w:r>
       <w:proofErr w:type="spellStart"/>
       <w:r>
@@ -457,21 +538,49 @@
         <w:rPr>
           <w:lang w:val="en-US"/>
         </w:rPr>
-        <w:t>Offline visualization with other datasets, including with 2D or 3D maps.</w:t>
-      </w:r>
-    </w:p>
-    <w:p>
-      <w:pPr>
-        <w:jc w:val="both"/>
-        <w:rPr>
-          <w:lang w:val="en-US"/>
-        </w:rPr>
-      </w:pPr>
-      <w:r>
-        <w:rPr>
-          <w:lang w:val="en-US"/>
-        </w:rPr>
-        <w:t>Category 1 should be taken in charge by A2PS</w:t>
+        <w:t xml:space="preserve">Offline visualization with other datasets, </w:t>
+      </w:r>
+      <w:proofErr w:type="gramStart"/>
+      <w:r>
+        <w:rPr>
+          <w:lang w:val="en-US"/>
+        </w:rPr>
+        <w:t>including with</w:t>
+      </w:r>
+      <w:proofErr w:type="gramEnd"/>
+      <w:r>
+        <w:rPr>
+          <w:lang w:val="en-US"/>
+        </w:rPr>
+        <w:t xml:space="preserve"> 2D or 3D maps.</w:t>
+      </w:r>
+    </w:p>
+    <w:p>
+      <w:pPr>
+        <w:jc w:val="both"/>
+        <w:rPr>
+          <w:lang w:val="en-US"/>
+        </w:rPr>
+      </w:pPr>
+      <w:r>
+        <w:rPr>
+          <w:lang w:val="en-US"/>
+        </w:rPr>
+        <w:t xml:space="preserve">Category 1 should be taken </w:t>
+      </w:r>
+      <w:proofErr w:type="gramStart"/>
+      <w:r>
+        <w:rPr>
+          <w:lang w:val="en-US"/>
+        </w:rPr>
+        <w:t>in</w:t>
+      </w:r>
+      <w:proofErr w:type="gramEnd"/>
+      <w:r>
+        <w:rPr>
+          <w:lang w:val="en-US"/>
+        </w:rPr>
+        <w:t xml:space="preserve"> charge by A2PS</w:t>
       </w:r>
       <w:r>
         <w:rPr>
@@ -556,13 +665,30 @@
           <w:u w:val="single"/>
           <w:lang w:val="en-US"/>
         </w:rPr>
-        <w:t>Common to the two instruments</w:t>
-      </w:r>
-      <w:r>
-        <w:rPr>
-          <w:lang w:val="en-US"/>
-        </w:rPr>
-        <w:t xml:space="preserve"> : </w:t>
+        <w:t xml:space="preserve">Common to the two </w:t>
+      </w:r>
+      <w:proofErr w:type="gramStart"/>
+      <w:r>
+        <w:rPr>
+          <w:i/>
+          <w:iCs/>
+          <w:u w:val="single"/>
+          <w:lang w:val="en-US"/>
+        </w:rPr>
+        <w:t>instruments</w:t>
+      </w:r>
+      <w:r>
+        <w:rPr>
+          <w:lang w:val="en-US"/>
+        </w:rPr>
+        <w:t xml:space="preserve"> :</w:t>
+      </w:r>
+      <w:proofErr w:type="gramEnd"/>
+      <w:r>
+        <w:rPr>
+          <w:lang w:val="en-US"/>
+        </w:rPr>
+        <w:t xml:space="preserve"> </w:t>
       </w:r>
     </w:p>
     <w:p>
@@ -621,12 +747,21 @@
         </w:rPr>
         <w:t xml:space="preserve"> The depth is deduced from the hydrostatic pressure by </w:t>
       </w:r>
+      <w:proofErr w:type="gramStart"/>
       <w:r>
         <w:rPr>
           <w:u w:val="single"/>
           <w:lang w:val="en-US"/>
         </w:rPr>
-        <w:t>taking into account the latitude</w:t>
+        <w:t>taking into account</w:t>
+      </w:r>
+      <w:proofErr w:type="gramEnd"/>
+      <w:r>
+        <w:rPr>
+          <w:u w:val="single"/>
+          <w:lang w:val="en-US"/>
+        </w:rPr>
+        <w:t xml:space="preserve"> the latitude</w:t>
       </w:r>
       <w:r>
         <w:rPr>
@@ -1071,7 +1206,21 @@
         <w:rPr>
           <w:lang w:val="en-US"/>
         </w:rPr>
-        <w:t xml:space="preserve"> (ppm)**: Methane concentration dissolved with water vapor, measured in parts per million (ppm).</w:t>
+        <w:t xml:space="preserve"> (</w:t>
+      </w:r>
+      <w:proofErr w:type="gramStart"/>
+      <w:r>
+        <w:rPr>
+          <w:lang w:val="en-US"/>
+        </w:rPr>
+        <w:t>ppm)*</w:t>
+      </w:r>
+      <w:proofErr w:type="gramEnd"/>
+      <w:r>
+        <w:rPr>
+          <w:lang w:val="en-US"/>
+        </w:rPr>
+        <w:t>*: Methane concentration dissolved with water vapor, measured in parts per million (ppm).</w:t>
       </w:r>
     </w:p>
     <w:p>
@@ -1099,35 +1248,77 @@
         <w:rPr>
           <w:lang w:val="en-US"/>
         </w:rPr>
-        <w:t xml:space="preserve"> (nmol/L)**: Methane concentration dissolved with water vapor, measured in nanomoles per liter (nmol/L).</w:t>
-      </w:r>
-    </w:p>
-    <w:p>
-      <w:pPr>
-        <w:jc w:val="both"/>
-        <w:rPr>
-          <w:lang w:val="en-US"/>
-        </w:rPr>
-      </w:pPr>
-      <w:r>
-        <w:rPr>
-          <w:lang w:val="en-US"/>
-        </w:rPr>
-        <w:t>7. **[CH4] dissolved with constant dry gas flow (ppm)**: Methane concentration dissolved with constant dry gas flow, measured in ppm.</w:t>
-      </w:r>
-    </w:p>
-    <w:p>
-      <w:pPr>
-        <w:jc w:val="both"/>
-        <w:rPr>
-          <w:lang w:val="en-US"/>
-        </w:rPr>
-      </w:pPr>
-      <w:r>
-        <w:rPr>
-          <w:lang w:val="en-US"/>
-        </w:rPr>
-        <w:t>8. **[CH4] dissolved with constant dry gas flow (nmol/L)**: Methane concentration dissolved with constant dry gas flow, measured in nmol/L.</w:t>
+        <w:t xml:space="preserve"> (nmol/</w:t>
+      </w:r>
+      <w:proofErr w:type="gramStart"/>
+      <w:r>
+        <w:rPr>
+          <w:lang w:val="en-US"/>
+        </w:rPr>
+        <w:t>L)*</w:t>
+      </w:r>
+      <w:proofErr w:type="gramEnd"/>
+      <w:r>
+        <w:rPr>
+          <w:lang w:val="en-US"/>
+        </w:rPr>
+        <w:t>*: Methane concentration dissolved with water vapor, measured in nanomoles per liter (nmol/L).</w:t>
+      </w:r>
+    </w:p>
+    <w:p>
+      <w:pPr>
+        <w:jc w:val="both"/>
+        <w:rPr>
+          <w:lang w:val="en-US"/>
+        </w:rPr>
+      </w:pPr>
+      <w:r>
+        <w:rPr>
+          <w:lang w:val="en-US"/>
+        </w:rPr>
+        <w:t>7. **[CH4] dissolved with constant dry gas flow (</w:t>
+      </w:r>
+      <w:proofErr w:type="gramStart"/>
+      <w:r>
+        <w:rPr>
+          <w:lang w:val="en-US"/>
+        </w:rPr>
+        <w:t>ppm)*</w:t>
+      </w:r>
+      <w:proofErr w:type="gramEnd"/>
+      <w:r>
+        <w:rPr>
+          <w:lang w:val="en-US"/>
+        </w:rPr>
+        <w:t>*: Methane concentration dissolved with constant dry gas flow, measured in ppm.</w:t>
+      </w:r>
+    </w:p>
+    <w:p>
+      <w:pPr>
+        <w:jc w:val="both"/>
+        <w:rPr>
+          <w:lang w:val="en-US"/>
+        </w:rPr>
+      </w:pPr>
+      <w:r>
+        <w:rPr>
+          <w:lang w:val="en-US"/>
+        </w:rPr>
+        <w:t>8. **[CH4] dissolved with constant dry gas flow (nmol/</w:t>
+      </w:r>
+      <w:proofErr w:type="gramStart"/>
+      <w:r>
+        <w:rPr>
+          <w:lang w:val="en-US"/>
+        </w:rPr>
+        <w:t>L)*</w:t>
+      </w:r>
+      <w:proofErr w:type="gramEnd"/>
+      <w:r>
+        <w:rPr>
+          <w:lang w:val="en-US"/>
+        </w:rPr>
+        <w:t>*: Methane concentration dissolved with constant dry gas flow, measured in nmol/L.</w:t>
       </w:r>
     </w:p>
     <w:p>
@@ -1183,63 +1374,133 @@
         <w:rPr>
           <w:lang w:val="en-US"/>
         </w:rPr>
-        <w:t xml:space="preserve"> (nmol/L)**: Nitrous oxide concentration dissolved with water vapor, measured in nmol/L.</w:t>
-      </w:r>
-    </w:p>
-    <w:p>
-      <w:pPr>
-        <w:jc w:val="both"/>
-        <w:rPr>
-          <w:lang w:val="en-US"/>
-        </w:rPr>
-      </w:pPr>
-      <w:r>
-        <w:rPr>
-          <w:lang w:val="en-US"/>
-        </w:rPr>
-        <w:t>11. **[N2O] dissolved with constant dry gas flow (ppm)**: Nitrous oxide concentration dissolved with constant dry gas flow, measured in ppm.</w:t>
-      </w:r>
-    </w:p>
-    <w:p>
-      <w:pPr>
-        <w:jc w:val="both"/>
-        <w:rPr>
-          <w:lang w:val="en-US"/>
-        </w:rPr>
-      </w:pPr>
-      <w:r>
-        <w:rPr>
-          <w:lang w:val="en-US"/>
-        </w:rPr>
-        <w:t>12. **[N2O] dissolved with constant dry gas flow (nmol/L)**: Nitrous oxide concentration dissolved with constant dry gas flow, measured in nmol/L.</w:t>
-      </w:r>
-    </w:p>
-    <w:p>
-      <w:pPr>
-        <w:jc w:val="both"/>
-        <w:rPr>
-          <w:lang w:val="en-US"/>
-        </w:rPr>
-      </w:pPr>
-      <w:r>
-        <w:rPr>
-          <w:lang w:val="en-US"/>
-        </w:rPr>
-        <w:t>13. **[NH3] dissolved (ppm)**: Ammonia concentration dissolved, measured in ppm.</w:t>
-      </w:r>
-    </w:p>
-    <w:p>
-      <w:pPr>
-        <w:jc w:val="both"/>
-        <w:rPr>
-          <w:lang w:val="en-US"/>
-        </w:rPr>
-      </w:pPr>
-      <w:r>
-        <w:rPr>
-          <w:lang w:val="en-US"/>
-        </w:rPr>
-        <w:t>14. **Depth (meter)**: Depth of measurement in meters, calculated from hydrostatic pressure considering latitude.</w:t>
+        <w:t xml:space="preserve"> (nmol/</w:t>
+      </w:r>
+      <w:proofErr w:type="gramStart"/>
+      <w:r>
+        <w:rPr>
+          <w:lang w:val="en-US"/>
+        </w:rPr>
+        <w:t>L)*</w:t>
+      </w:r>
+      <w:proofErr w:type="gramEnd"/>
+      <w:r>
+        <w:rPr>
+          <w:lang w:val="en-US"/>
+        </w:rPr>
+        <w:t>*: Nitrous oxide concentration dissolved with water vapor, measured in nmol/L.</w:t>
+      </w:r>
+    </w:p>
+    <w:p>
+      <w:pPr>
+        <w:jc w:val="both"/>
+        <w:rPr>
+          <w:lang w:val="en-US"/>
+        </w:rPr>
+      </w:pPr>
+      <w:r>
+        <w:rPr>
+          <w:lang w:val="en-US"/>
+        </w:rPr>
+        <w:t>11. **[N2O] dissolved with constant dry gas flow (</w:t>
+      </w:r>
+      <w:proofErr w:type="gramStart"/>
+      <w:r>
+        <w:rPr>
+          <w:lang w:val="en-US"/>
+        </w:rPr>
+        <w:t>ppm)*</w:t>
+      </w:r>
+      <w:proofErr w:type="gramEnd"/>
+      <w:r>
+        <w:rPr>
+          <w:lang w:val="en-US"/>
+        </w:rPr>
+        <w:t>*: Nitrous oxide concentration dissolved with constant dry gas flow, measured in ppm.</w:t>
+      </w:r>
+    </w:p>
+    <w:p>
+      <w:pPr>
+        <w:jc w:val="both"/>
+        <w:rPr>
+          <w:lang w:val="en-US"/>
+        </w:rPr>
+      </w:pPr>
+      <w:r>
+        <w:rPr>
+          <w:lang w:val="en-US"/>
+        </w:rPr>
+        <w:t>12. **[N2O] dissolved with constant dry gas flow (nmol/</w:t>
+      </w:r>
+      <w:proofErr w:type="gramStart"/>
+      <w:r>
+        <w:rPr>
+          <w:lang w:val="en-US"/>
+        </w:rPr>
+        <w:t>L)*</w:t>
+      </w:r>
+      <w:proofErr w:type="gramEnd"/>
+      <w:r>
+        <w:rPr>
+          <w:lang w:val="en-US"/>
+        </w:rPr>
+        <w:t>*: Nitrous oxide concentration dissolved with constant dry gas flow, measured in nmol/L.</w:t>
+      </w:r>
+    </w:p>
+    <w:p>
+      <w:pPr>
+        <w:jc w:val="both"/>
+        <w:rPr>
+          <w:lang w:val="en-US"/>
+        </w:rPr>
+      </w:pPr>
+      <w:r>
+        <w:rPr>
+          <w:lang w:val="en-US"/>
+        </w:rPr>
+        <w:t>13. **[NH3] dissolved (</w:t>
+      </w:r>
+      <w:proofErr w:type="gramStart"/>
+      <w:r>
+        <w:rPr>
+          <w:lang w:val="en-US"/>
+        </w:rPr>
+        <w:t>ppm)*</w:t>
+      </w:r>
+      <w:proofErr w:type="gramEnd"/>
+      <w:r>
+        <w:rPr>
+          <w:lang w:val="en-US"/>
+        </w:rPr>
+        <w:t>*: Ammonia concentration dissolved, measured in ppm.</w:t>
+      </w:r>
+    </w:p>
+    <w:p>
+      <w:pPr>
+        <w:jc w:val="both"/>
+        <w:rPr>
+          <w:lang w:val="en-US"/>
+        </w:rPr>
+      </w:pPr>
+      <w:r>
+        <w:rPr>
+          <w:lang w:val="en-US"/>
+        </w:rPr>
+        <w:t>14. **Depth (</w:t>
+      </w:r>
+      <w:proofErr w:type="gramStart"/>
+      <w:r>
+        <w:rPr>
+          <w:lang w:val="en-US"/>
+        </w:rPr>
+        <w:t>meter)*</w:t>
+      </w:r>
+      <w:proofErr w:type="gramEnd"/>
+      <w:r>
+        <w:rPr>
+          <w:lang w:val="en-US"/>
+        </w:rPr>
+        <w:t>*: Depth of measurement in meters, calculated from hydrostatic pressure considering latitude.</w:t>
       </w:r>
     </w:p>
     <w:p>
@@ -1296,7 +1557,21 @@
         <w:rPr>
           <w:lang w:val="en-US"/>
         </w:rPr>
-        <w:t>18. **[N2O] measured (ppm)**: Nitrous oxide concentration measured directly, in ppm.</w:t>
+        <w:t>18. **[N2O] measured (</w:t>
+      </w:r>
+      <w:proofErr w:type="gramStart"/>
+      <w:r>
+        <w:rPr>
+          <w:lang w:val="en-US"/>
+        </w:rPr>
+        <w:t>ppm)*</w:t>
+      </w:r>
+      <w:proofErr w:type="gramEnd"/>
+      <w:r>
+        <w:rPr>
+          <w:lang w:val="en-US"/>
+        </w:rPr>
+        <w:t>*: Nitrous oxide concentration measured directly, in ppm.</w:t>
       </w:r>
     </w:p>
     <w:p>
@@ -1324,7 +1599,21 @@
         <w:rPr>
           <w:lang w:val="en-US"/>
         </w:rPr>
-        <w:t>20. **[H2O] measured (%)**: Water vapor concentration, measured in percentage (%).</w:t>
+        <w:t>20. **[H2O] measured (</w:t>
+      </w:r>
+      <w:proofErr w:type="gramStart"/>
+      <w:r>
+        <w:rPr>
+          <w:lang w:val="en-US"/>
+        </w:rPr>
+        <w:t>%)*</w:t>
+      </w:r>
+      <w:proofErr w:type="gramEnd"/>
+      <w:r>
+        <w:rPr>
+          <w:lang w:val="en-US"/>
+        </w:rPr>
+        <w:t>*: Water vapor concentration, measured in percentage (%).</w:t>
       </w:r>
     </w:p>
     <w:p>
@@ -1436,7 +1725,21 @@
         <w:rPr>
           <w:lang w:val="en-US"/>
         </w:rPr>
-        <w:t>24. **Cellule Temperature (Degree Celsius)**: Temperature within the cavity, set at 40°C.</w:t>
+        <w:t xml:space="preserve">24. **Cellule Temperature (Degree </w:t>
+      </w:r>
+      <w:proofErr w:type="gramStart"/>
+      <w:r>
+        <w:rPr>
+          <w:lang w:val="en-US"/>
+        </w:rPr>
+        <w:t>Celsius)*</w:t>
+      </w:r>
+      <w:proofErr w:type="gramEnd"/>
+      <w:r>
+        <w:rPr>
+          <w:lang w:val="en-US"/>
+        </w:rPr>
+        <w:t>*: Temperature within the cavity, set at 40°C.</w:t>
       </w:r>
     </w:p>
     <w:p>
@@ -1534,7 +1837,21 @@
         <w:rPr>
           <w:lang w:val="en-US"/>
         </w:rPr>
-        <w:t>29. **Box Temperature (Degree Celsius)**: Internal temperature of the pressure tube. Stabilizes over time after immersion.</w:t>
+        <w:t xml:space="preserve">29. **Box Temperature (Degree </w:t>
+      </w:r>
+      <w:proofErr w:type="gramStart"/>
+      <w:r>
+        <w:rPr>
+          <w:lang w:val="en-US"/>
+        </w:rPr>
+        <w:t>Celsius)*</w:t>
+      </w:r>
+      <w:proofErr w:type="gramEnd"/>
+      <w:r>
+        <w:rPr>
+          <w:lang w:val="en-US"/>
+        </w:rPr>
+        <w:t>*: Internal temperature of the pressure tube. Stabilizes over time after immersion.</w:t>
       </w:r>
     </w:p>
     <w:p>
@@ -1618,7 +1935,21 @@
         <w:rPr>
           <w:lang w:val="en-US"/>
         </w:rPr>
-        <w:t>33. **Laser Temperature (Degree Celsius)**: Laser temperature, typically constant.</w:t>
+        <w:t xml:space="preserve">33. **Laser Temperature (Degree </w:t>
+      </w:r>
+      <w:proofErr w:type="gramStart"/>
+      <w:r>
+        <w:rPr>
+          <w:lang w:val="en-US"/>
+        </w:rPr>
+        <w:t>Celsius)*</w:t>
+      </w:r>
+      <w:proofErr w:type="gramEnd"/>
+      <w:r>
+        <w:rPr>
+          <w:lang w:val="en-US"/>
+        </w:rPr>
+        <w:t>*: Laser temperature, typically constant.</w:t>
       </w:r>
     </w:p>
     <w:p>
@@ -1677,7 +2008,17 @@
           <w:u w:val="single"/>
           <w:lang w:val="en-US"/>
         </w:rPr>
-        <w:t>Specific to each instrument</w:t>
+        <w:t xml:space="preserve">Specific to each </w:t>
+      </w:r>
+      <w:proofErr w:type="gramStart"/>
+      <w:r>
+        <w:rPr>
+          <w:i/>
+          <w:iCs/>
+          <w:u w:val="single"/>
+          <w:lang w:val="en-US"/>
+        </w:rPr>
+        <w:t>instrument</w:t>
       </w:r>
       <w:r>
         <w:rPr>
@@ -1685,6 +2026,7 @@
         </w:rPr>
         <w:t xml:space="preserve"> :</w:t>
       </w:r>
+      <w:proofErr w:type="gramEnd"/>
     </w:p>
     <w:p>
       <w:pPr>
@@ -1702,7 +2044,21 @@
         <w:rPr>
           <w:lang w:val="en-US"/>
         </w:rPr>
-        <w:t>The concentrations or isotopic ratio measured in the optical cavity (in ppm for trace gases, in percent for water vapor</w:t>
+        <w:t xml:space="preserve">The concentrations or isotopic ratio measured in the optical cavity (in ppm for trace gases, in </w:t>
+      </w:r>
+      <w:proofErr w:type="gramStart"/>
+      <w:r>
+        <w:rPr>
+          <w:lang w:val="en-US"/>
+        </w:rPr>
+        <w:t>percent</w:t>
+      </w:r>
+      <w:proofErr w:type="gramEnd"/>
+      <w:r>
+        <w:rPr>
+          <w:lang w:val="en-US"/>
+        </w:rPr>
+        <w:t xml:space="preserve"> for water vapor</w:t>
       </w:r>
       <w:r>
         <w:rPr>
@@ -1774,7 +2130,21 @@
           <w:lang w:val="en-US"/>
         </w:rPr>
         <w:lastRenderedPageBreak/>
-        <w:t>The first one calculates the dry sample gas flow by taking into account the total gas flow, the carrier gas flow and the water vapor flow based on the water vapor measurement in the cavity.</w:t>
+        <w:t xml:space="preserve">The first one calculates the dry sample gas flow by </w:t>
+      </w:r>
+      <w:proofErr w:type="gramStart"/>
+      <w:r>
+        <w:rPr>
+          <w:lang w:val="en-US"/>
+        </w:rPr>
+        <w:t>taking into account</w:t>
+      </w:r>
+      <w:proofErr w:type="gramEnd"/>
+      <w:r>
+        <w:rPr>
+          <w:lang w:val="en-US"/>
+        </w:rPr>
+        <w:t xml:space="preserve"> the total gas flow, the carrier gas flow and the water vapor flow based on the water vapor measurement in the cavity.</w:t>
       </w:r>
     </w:p>
     <w:p>
@@ -2018,7 +2388,21 @@
         <w:rPr>
           <w:lang w:val="en-US"/>
         </w:rPr>
-        <w:t>) by the portion of dry gas extracted from the membrane, and taking into account the membrane enrichment factor</w:t>
+        <w:t xml:space="preserve">) by the portion of dry gas extracted from the </w:t>
+      </w:r>
+      <w:proofErr w:type="gramStart"/>
+      <w:r>
+        <w:rPr>
+          <w:lang w:val="en-US"/>
+        </w:rPr>
+        <w:t>membrane, and</w:t>
+      </w:r>
+      <w:proofErr w:type="gramEnd"/>
+      <w:r>
+        <w:rPr>
+          <w:lang w:val="en-US"/>
+        </w:rPr>
+        <w:t xml:space="preserve"> taking into account the membrane enrichment factor</w:t>
       </w:r>
       <w:r>
         <w:rPr>
@@ -3196,7 +3580,21 @@
         <w:rPr>
           <w:lang w:val="en-US"/>
         </w:rPr>
-        <w:t xml:space="preserve"> is obtained with the last formula, and is the most rigorous calculation. It is, however, directly affected by noise on</w:t>
+        <w:t xml:space="preserve"> is obtained with the last </w:t>
+      </w:r>
+      <w:proofErr w:type="gramStart"/>
+      <w:r>
+        <w:rPr>
+          <w:lang w:val="en-US"/>
+        </w:rPr>
+        <w:t>formula, and</w:t>
+      </w:r>
+      <w:proofErr w:type="gramEnd"/>
+      <w:r>
+        <w:rPr>
+          <w:lang w:val="en-US"/>
+        </w:rPr>
+        <w:t xml:space="preserve"> is the most rigorous calculation. It is, however, directly affected by noise on</w:t>
       </w:r>
       <w:r>
         <w:rPr>
@@ -3568,7 +3966,23 @@
           <w:color w:val="4472C4" w:themeColor="accent1"/>
           <w:lang w:val="en-US"/>
         </w:rPr>
-        <w:t xml:space="preserve">Where is located this correction  ? is it directly applied ? </w:t>
+        <w:t xml:space="preserve">Where is located this </w:t>
+      </w:r>
+      <w:proofErr w:type="gramStart"/>
+      <w:r>
+        <w:rPr>
+          <w:color w:val="4472C4" w:themeColor="accent1"/>
+          <w:lang w:val="en-US"/>
+        </w:rPr>
+        <w:t>correction  ?</w:t>
+      </w:r>
+      <w:proofErr w:type="gramEnd"/>
+      <w:r>
+        <w:rPr>
+          <w:color w:val="4472C4" w:themeColor="accent1"/>
+          <w:lang w:val="en-US"/>
+        </w:rPr>
+        <w:t xml:space="preserve"> is it directly applied ? </w:t>
       </w:r>
     </w:p>
     <w:p>
@@ -3626,7 +4040,21 @@
         <w:rPr>
           <w:lang w:val="en-US"/>
         </w:rPr>
-        <w:t xml:space="preserve">which would be much beneficial </w:t>
+        <w:t xml:space="preserve">which would be much </w:t>
+      </w:r>
+      <w:proofErr w:type="gramStart"/>
+      <w:r>
+        <w:rPr>
+          <w:lang w:val="en-US"/>
+        </w:rPr>
+        <w:t>beneficial</w:t>
+      </w:r>
+      <w:proofErr w:type="gramEnd"/>
+      <w:r>
+        <w:rPr>
+          <w:lang w:val="en-US"/>
+        </w:rPr>
+        <w:t xml:space="preserve"> </w:t>
       </w:r>
       <w:r>
         <w:rPr>
@@ -3687,7 +4115,21 @@
         <w:rPr>
           <w:lang w:val="en-US"/>
         </w:rPr>
-        <w:t xml:space="preserve"> datasets often include lines where the spectral fit was deficient. This leads to off-scale concentration measurements. This can possibly affect only one line from time to time (</w:t>
+        <w:t xml:space="preserve"> datasets often include lines where the spectral fit was deficient. This leads to off-scale concentration </w:t>
+      </w:r>
+      <w:proofErr w:type="gramStart"/>
+      <w:r>
+        <w:rPr>
+          <w:lang w:val="en-US"/>
+        </w:rPr>
+        <w:t>measurements</w:t>
+      </w:r>
+      <w:proofErr w:type="gramEnd"/>
+      <w:r>
+        <w:rPr>
+          <w:lang w:val="en-US"/>
+        </w:rPr>
+        <w:t>. This can possibly affect only one line from time to time (</w:t>
       </w:r>
       <w:r>
         <w:rPr>
@@ -3711,7 +4153,21 @@
         <w:rPr>
           <w:lang w:val="en-US"/>
         </w:rPr>
-        <w:t>) or it can also last over a few tens of seconds or even minutes when the bad spectral fit reflects a more serious problem in the instrument behavior.</w:t>
+        <w:t xml:space="preserve">) or it can also last over a few tens of seconds or even minutes when the bad spectral fit reflects a more serious problem in the </w:t>
+      </w:r>
+      <w:proofErr w:type="gramStart"/>
+      <w:r>
+        <w:rPr>
+          <w:lang w:val="en-US"/>
+        </w:rPr>
+        <w:t>instrument</w:t>
+      </w:r>
+      <w:proofErr w:type="gramEnd"/>
+      <w:r>
+        <w:rPr>
+          <w:lang w:val="en-US"/>
+        </w:rPr>
+        <w:t xml:space="preserve"> behavior.</w:t>
       </w:r>
     </w:p>
     <w:p>
@@ -3838,7 +4294,23 @@
           <w:color w:val="4472C4" w:themeColor="accent1"/>
           <w:lang w:val="en-US"/>
         </w:rPr>
-        <w:t xml:space="preserve">(Does [CH4] refers to the dissolved with </w:t>
+        <w:t xml:space="preserve">(Does [CH4] </w:t>
+      </w:r>
+      <w:proofErr w:type="gramStart"/>
+      <w:r>
+        <w:rPr>
+          <w:color w:val="4472C4" w:themeColor="accent1"/>
+          <w:lang w:val="en-US"/>
+        </w:rPr>
+        <w:t>refers</w:t>
+      </w:r>
+      <w:proofErr w:type="gramEnd"/>
+      <w:r>
+        <w:rPr>
+          <w:color w:val="4472C4" w:themeColor="accent1"/>
+          <w:lang w:val="en-US"/>
+        </w:rPr>
+        <w:t xml:space="preserve"> to the dissolved with </w:t>
       </w:r>
       <w:proofErr w:type="spellStart"/>
       <w:r>
@@ -3916,7 +4388,21 @@
         <w:rPr>
           <w:lang w:val="en-US"/>
         </w:rPr>
-        <w:t xml:space="preserve">An option could also be to that the routine includes a cursor on this threshold value, combined with data visualization, so that the experimentalist can select the most suitable value as a function of the general noise of the </w:t>
+        <w:t xml:space="preserve">An option could also </w:t>
+      </w:r>
+      <w:proofErr w:type="gramStart"/>
+      <w:r>
+        <w:rPr>
+          <w:lang w:val="en-US"/>
+        </w:rPr>
+        <w:t>be to</w:t>
+      </w:r>
+      <w:proofErr w:type="gramEnd"/>
+      <w:r>
+        <w:rPr>
+          <w:lang w:val="en-US"/>
+        </w:rPr>
+        <w:t xml:space="preserve"> that the routine includes a cursor on this threshold value, combined with data visualization, so that the experimentalist can select the most suitable value as a function of the general noise of the </w:t>
       </w:r>
       <w:r>
         <w:rPr>
@@ -4086,7 +4572,23 @@
           <w:lang w:val="en-US"/>
         </w:rPr>
         <w:lastRenderedPageBreak/>
-        <w:t xml:space="preserve">I see that H2o measurements have artefacts, should we remove them before doing the moving average ? the moving average is influenced by these </w:t>
+        <w:t xml:space="preserve">I see that H2o measurements have artefacts, should we remove them before doing the moving </w:t>
+      </w:r>
+      <w:proofErr w:type="gramStart"/>
+      <w:r>
+        <w:rPr>
+          <w:color w:val="FF0000"/>
+          <w:lang w:val="en-US"/>
+        </w:rPr>
+        <w:t>average ?</w:t>
+      </w:r>
+      <w:proofErr w:type="gramEnd"/>
+      <w:r>
+        <w:rPr>
+          <w:color w:val="FF0000"/>
+          <w:lang w:val="en-US"/>
+        </w:rPr>
+        <w:t xml:space="preserve"> the moving average is influenced by these </w:t>
       </w:r>
       <w:proofErr w:type="spellStart"/>
       <w:r>
@@ -4106,6 +4608,7 @@
       </w:r>
       <w:r>
         <w:rPr>
+          <w:noProof/>
           <w:color w:val="FF0000"/>
           <w:lang w:val="en-US"/>
         </w:rPr>
@@ -4303,7 +4806,21 @@
         <w:rPr>
           <w:lang w:val="en-US"/>
         </w:rPr>
-        <w:t>=(1.9774+(0.0385-0.00316*Salinity(psu))*(WaterTemperature(°C)-2.67))*(1+0.2286*(O2diss(%)-0.2)/(0-0.2))</w:t>
+        <w:t>=(1.9774+(0.0385-0.00316*Salinity(psu</w:t>
+      </w:r>
+      <w:proofErr w:type="gramStart"/>
+      <w:r>
+        <w:rPr>
+          <w:lang w:val="en-US"/>
+        </w:rPr>
+        <w:t>))*</w:t>
+      </w:r>
+      <w:proofErr w:type="gramEnd"/>
+      <w:r>
+        <w:rPr>
+          <w:lang w:val="en-US"/>
+        </w:rPr>
+        <w:t>(WaterTemperature(°C)-2.67))*(1+0.2286*(O2diss(%)-0.2)/(0-0.2))</w:t>
       </w:r>
     </w:p>
     <w:p>
@@ -4449,7 +4966,21 @@
         <w:rPr>
           <w:lang w:val="en-US"/>
         </w:rPr>
-        <w:t>The A2PS software allows to provide corrected dissolved CH4 or N2O concentrations using offline CTD data, which are then interpolated over time or over pressure for the correction.</w:t>
+        <w:t xml:space="preserve">The A2PS software </w:t>
+      </w:r>
+      <w:proofErr w:type="gramStart"/>
+      <w:r>
+        <w:rPr>
+          <w:lang w:val="en-US"/>
+        </w:rPr>
+        <w:t>allows</w:t>
+      </w:r>
+      <w:proofErr w:type="gramEnd"/>
+      <w:r>
+        <w:rPr>
+          <w:lang w:val="en-US"/>
+        </w:rPr>
+        <w:t xml:space="preserve"> to provide corrected dissolved CH4 or N2O concentrations using offline CTD data, which are then interpolated over time or over pressure for the correction.</w:t>
       </w:r>
     </w:p>
     <w:p>
@@ -4622,9 +5153,17 @@
         <w:rPr>
           <w:lang w:val="en-US"/>
         </w:rPr>
-        <w:t>hh:mm:ss</w:t>
+        <w:t>hh:</w:t>
+      </w:r>
+      <w:proofErr w:type="gramStart"/>
+      <w:r>
+        <w:rPr>
+          <w:lang w:val="en-US"/>
+        </w:rPr>
+        <w:t>mm:ss</w:t>
       </w:r>
       <w:proofErr w:type="spellEnd"/>
+      <w:proofErr w:type="gramEnd"/>
     </w:p>
     <w:p>
       <w:pPr>
@@ -4715,8 +5254,19 @@
           <w:color w:val="FF0000"/>
           <w:lang w:val="en-US"/>
         </w:rPr>
-        <w:t>GPT on column name recognition ?</w:t>
-      </w:r>
+        <w:t xml:space="preserve">GPT on column name </w:t>
+      </w:r>
+      <w:proofErr w:type="gramStart"/>
+      <w:r>
+        <w:rPr>
+          <w:b/>
+          <w:bCs/>
+          <w:color w:val="FF0000"/>
+          <w:lang w:val="en-US"/>
+        </w:rPr>
+        <w:t>recognition ?</w:t>
+      </w:r>
+      <w:proofErr w:type="gramEnd"/>
     </w:p>
     <w:p>
       <w:pPr>
@@ -4730,11 +5280,19 @@
           <w:lang w:val="en-US"/>
         </w:rPr>
       </w:pPr>
-      <w:r>
-        <w:rPr>
-          <w:lang w:val="en-US"/>
-        </w:rPr>
-        <w:t xml:space="preserve">Allow to compare the resulting </w:t>
+      <w:proofErr w:type="gramStart"/>
+      <w:r>
+        <w:rPr>
+          <w:lang w:val="en-US"/>
+        </w:rPr>
+        <w:t>Allow</w:t>
+      </w:r>
+      <w:proofErr w:type="gramEnd"/>
+      <w:r>
+        <w:rPr>
+          <w:lang w:val="en-US"/>
+        </w:rPr>
+        <w:t xml:space="preserve"> to compare the resulting </w:t>
       </w:r>
       <w:proofErr w:type="spellStart"/>
       <w:r>
@@ -4757,6 +5315,7 @@
         <w:t xml:space="preserve">, in order to evaluate their </w:t>
       </w:r>
       <w:proofErr w:type="spellStart"/>
+      <w:proofErr w:type="gramStart"/>
       <w:r>
         <w:rPr>
           <w:lang w:val="en-US"/>
@@ -4779,6 +5338,7 @@
         <w:t>So</w:t>
       </w:r>
       <w:proofErr w:type="spellEnd"/>
+      <w:proofErr w:type="gramEnd"/>
       <w:r>
         <w:rPr>
           <w:b/>
@@ -4797,18 +5357,43 @@
           <w:lang w:val="en-US"/>
         </w:rPr>
       </w:pPr>
+      <w:proofErr w:type="gramStart"/>
       <w:r>
         <w:rPr>
           <w:color w:val="FF0000"/>
           <w:lang w:val="en-US"/>
         </w:rPr>
-        <w:t>Warning : the CTD sensors reacts without delay. So</w:t>
-      </w:r>
+        <w:t>Warning :</w:t>
+      </w:r>
+      <w:proofErr w:type="gramEnd"/>
       <w:r>
         <w:rPr>
           <w:color w:val="FF0000"/>
           <w:lang w:val="en-US"/>
         </w:rPr>
+        <w:t xml:space="preserve"> the CTD sensors </w:t>
+      </w:r>
+      <w:proofErr w:type="gramStart"/>
+      <w:r>
+        <w:rPr>
+          <w:color w:val="FF0000"/>
+          <w:lang w:val="en-US"/>
+        </w:rPr>
+        <w:t>reacts</w:t>
+      </w:r>
+      <w:proofErr w:type="gramEnd"/>
+      <w:r>
+        <w:rPr>
+          <w:color w:val="FF0000"/>
+          <w:lang w:val="en-US"/>
+        </w:rPr>
+        <w:t xml:space="preserve"> without delay. So</w:t>
+      </w:r>
+      <w:r>
+        <w:rPr>
+          <w:color w:val="FF0000"/>
+          <w:lang w:val="en-US"/>
+        </w:rPr>
         <w:t>,</w:t>
       </w:r>
       <w:r>
@@ -4883,23 +5468,48 @@
           <w:color w:val="4472C4" w:themeColor="accent1"/>
           <w:lang w:val="en-US"/>
         </w:rPr>
-        <w:t>Assume the equation is determined as following</w:t>
-      </w:r>
-    </w:p>
-    <w:p>
-      <w:pPr>
-        <w:jc w:val="both"/>
+        <w:t xml:space="preserve">Assume the equation is determined as </w:t>
+      </w:r>
+      <w:proofErr w:type="gramStart"/>
+      <w:r>
         <w:rPr>
           <w:color w:val="4472C4" w:themeColor="accent1"/>
           <w:lang w:val="en-US"/>
         </w:rPr>
-      </w:pPr>
-      <w:r>
+        <w:t>following</w:t>
+      </w:r>
+      <w:proofErr w:type="gramEnd"/>
+    </w:p>
+    <w:p>
+      <w:pPr>
+        <w:jc w:val="both"/>
         <w:rPr>
           <w:color w:val="4472C4" w:themeColor="accent1"/>
           <w:lang w:val="en-US"/>
         </w:rPr>
-        <w:t xml:space="preserve"> 20s = 0.33 min; </w:t>
+      </w:pPr>
+      <w:r>
+        <w:rPr>
+          <w:color w:val="4472C4" w:themeColor="accent1"/>
+          <w:lang w:val="en-US"/>
+        </w:rPr>
+        <w:t xml:space="preserve"> 20s = 0.33 </w:t>
+      </w:r>
+      <w:proofErr w:type="gramStart"/>
+      <w:r>
+        <w:rPr>
+          <w:color w:val="4472C4" w:themeColor="accent1"/>
+          <w:lang w:val="en-US"/>
+        </w:rPr>
+        <w:t>min;</w:t>
+      </w:r>
+      <w:proofErr w:type="gramEnd"/>
+      <w:r>
+        <w:rPr>
+          <w:color w:val="4472C4" w:themeColor="accent1"/>
+          <w:lang w:val="en-US"/>
+        </w:rPr>
+        <w:t xml:space="preserve"> </w:t>
       </w:r>
     </w:p>
     <w:p>
@@ -4989,6 +5599,38 @@
           <w:lang w:val="fr-FR"/>
         </w:rPr>
         <w:t xml:space="preserve"> </w:t>
+      </w:r>
+    </w:p>
+    <w:p>
+      <w:pPr>
+        <w:jc w:val="both"/>
+        <w:rPr>
+          <w:color w:val="4472C4" w:themeColor="accent1"/>
+          <w:lang w:val="fr-FR"/>
+        </w:rPr>
+      </w:pPr>
+      <w:r>
+        <w:rPr>
+          <w:color w:val="4472C4" w:themeColor="accent1"/>
+          <w:lang w:val="fr-FR"/>
+        </w:rPr>
+        <w:t>0,5/</w:t>
+      </w:r>
+      <w:proofErr w:type="spellStart"/>
+      <w:r>
+        <w:rPr>
+          <w:color w:val="4472C4" w:themeColor="accent1"/>
+          <w:lang w:val="fr-FR"/>
+        </w:rPr>
+        <w:t>Qcarr</w:t>
+      </w:r>
+      <w:proofErr w:type="spellEnd"/>
+      <w:r>
+        <w:rPr>
+          <w:color w:val="4472C4" w:themeColor="accent1"/>
+          <w:lang w:val="fr-FR"/>
+        </w:rPr>
+        <w:t xml:space="preserve"> = </w:t>
       </w:r>
     </w:p>
     <w:p>
@@ -5057,7 +5699,23 @@
           <w:color w:val="FF0000"/>
           <w:lang w:val="en-US"/>
         </w:rPr>
-        <w:t xml:space="preserve"> data or the CTD data have to be adjusted with respect to time, so that they are put in synchroneity</w:t>
+        <w:t xml:space="preserve"> data or the CTD data </w:t>
+      </w:r>
+      <w:proofErr w:type="gramStart"/>
+      <w:r>
+        <w:rPr>
+          <w:color w:val="FF0000"/>
+          <w:lang w:val="en-US"/>
+        </w:rPr>
+        <w:t>have to</w:t>
+      </w:r>
+      <w:proofErr w:type="gramEnd"/>
+      <w:r>
+        <w:rPr>
+          <w:color w:val="FF0000"/>
+          <w:lang w:val="en-US"/>
+        </w:rPr>
+        <w:t xml:space="preserve"> be adjusted with respect to time, so that they are put in synchroneity</w:t>
       </w:r>
       <w:r>
         <w:rPr>
@@ -5108,7 +5766,23 @@
           <w:color w:val="FF0000"/>
           <w:lang w:val="en-US"/>
         </w:rPr>
-        <w:t xml:space="preserve"> data as a function of depth, the delay must be taken into account. This explains why, when comparing downward and upward concentration profiles in the water column, anomalies usually do not overlap but appear offset.</w:t>
+        <w:t xml:space="preserve"> data as a function of depth, the delay must be </w:t>
+      </w:r>
+      <w:proofErr w:type="gramStart"/>
+      <w:r>
+        <w:rPr>
+          <w:color w:val="FF0000"/>
+          <w:lang w:val="en-US"/>
+        </w:rPr>
+        <w:t>taken into account</w:t>
+      </w:r>
+      <w:proofErr w:type="gramEnd"/>
+      <w:r>
+        <w:rPr>
+          <w:color w:val="FF0000"/>
+          <w:lang w:val="en-US"/>
+        </w:rPr>
+        <w:t>. This explains why, when comparing downward and upward concentration profiles in the water column, anomalies usually do not overlap but appear offset.</w:t>
       </w:r>
     </w:p>
     <w:p>
@@ -5187,6 +5861,7 @@
         <w:rPr>
           <w:lang w:val="en-US"/>
         </w:rPr>
+        <w:lastRenderedPageBreak/>
         <w:t xml:space="preserve">Anthony Lefebvre at A2PS has developed a </w:t>
       </w:r>
       <w:proofErr w:type="spellStart"/>
@@ -5215,14 +5890,35 @@
         <w:rPr>
           <w:lang w:val="en-US"/>
         </w:rPr>
-        <w:t xml:space="preserve"> datasets as a function of time. But also to show the different flows on the same plot (carrier </w:t>
-      </w:r>
-      <w:r>
-        <w:rPr>
-          <w:lang w:val="en-US"/>
-        </w:rPr>
-        <w:lastRenderedPageBreak/>
-        <w:t>gas, water vapor, dry sample gas). And to show the concentration profiles as a function of depth, with a color coding reflecting time (to easily differentiate downward and upward profiles).</w:t>
+        <w:t xml:space="preserve"> datasets as a function of time. But </w:t>
+      </w:r>
+      <w:proofErr w:type="gramStart"/>
+      <w:r>
+        <w:rPr>
+          <w:lang w:val="en-US"/>
+        </w:rPr>
+        <w:t>also</w:t>
+      </w:r>
+      <w:proofErr w:type="gramEnd"/>
+      <w:r>
+        <w:rPr>
+          <w:lang w:val="en-US"/>
+        </w:rPr>
+        <w:t xml:space="preserve"> to show the different flows on the same plot (carrier gas, water vapor, dry sample gas). And to show the concentration profiles as a function of depth, with a </w:t>
+      </w:r>
+      <w:proofErr w:type="gramStart"/>
+      <w:r>
+        <w:rPr>
+          <w:lang w:val="en-US"/>
+        </w:rPr>
+        <w:t>color coding</w:t>
+      </w:r>
+      <w:proofErr w:type="gramEnd"/>
+      <w:r>
+        <w:rPr>
+          <w:lang w:val="en-US"/>
+        </w:rPr>
+        <w:t xml:space="preserve"> reflecting time (to easily differentiate downward and upward profiles).</w:t>
       </w:r>
     </w:p>
     <w:p>
@@ -5319,7 +6015,21 @@
         <w:rPr>
           <w:lang w:val="en-US"/>
         </w:rPr>
-        <w:t xml:space="preserve">It would be optimal that we could rely on a routine allowing to plot the </w:t>
+        <w:t xml:space="preserve">It would be optimal that we could rely on a routine </w:t>
+      </w:r>
+      <w:proofErr w:type="gramStart"/>
+      <w:r>
+        <w:rPr>
+          <w:lang w:val="en-US"/>
+        </w:rPr>
+        <w:t>allowing</w:t>
+      </w:r>
+      <w:proofErr w:type="gramEnd"/>
+      <w:r>
+        <w:rPr>
+          <w:lang w:val="en-US"/>
+        </w:rPr>
+        <w:t xml:space="preserve"> to plot the </w:t>
       </w:r>
       <w:proofErr w:type="spellStart"/>
       <w:r>
@@ -5347,7 +6057,21 @@
         <w:rPr>
           <w:lang w:val="en-US"/>
         </w:rPr>
-        <w:t>Ideally, the routine would allow to zoom in/out and to select different variables coming from the different files, with a color coding based on time to clearly distinguish downward and upward profiles for each variable.</w:t>
+        <w:t xml:space="preserve">Ideally, the routine would </w:t>
+      </w:r>
+      <w:proofErr w:type="gramStart"/>
+      <w:r>
+        <w:rPr>
+          <w:lang w:val="en-US"/>
+        </w:rPr>
+        <w:t>allow</w:t>
+      </w:r>
+      <w:proofErr w:type="gramEnd"/>
+      <w:r>
+        <w:rPr>
+          <w:lang w:val="en-US"/>
+        </w:rPr>
+        <w:t xml:space="preserve"> to zoom in/out and to select different variables coming from the different files, with a color coding based on time to clearly distinguish downward and upward profiles for each variable.</w:t>
       </w:r>
     </w:p>
     <w:p>
@@ -5437,7 +6161,14 @@
         <w:rPr>
           <w:lang w:val="en-US"/>
         </w:rPr>
-        <w:t xml:space="preserve"> frame, allowing to plot the </w:t>
+        <w:t xml:space="preserve"> frame, allowing </w:t>
+      </w:r>
+      <w:proofErr w:type="gramStart"/>
+      <w:r>
+        <w:rPr>
+          <w:lang w:val="en-US"/>
+        </w:rPr>
+        <w:t xml:space="preserve">to plot the </w:t>
       </w:r>
       <w:proofErr w:type="spellStart"/>
       <w:r>
@@ -5451,7 +6182,14 @@
         <w:rPr>
           <w:lang w:val="en-US"/>
         </w:rPr>
-        <w:t xml:space="preserve"> data along the 3D GPS coordinates. </w:t>
+        <w:t xml:space="preserve"> data</w:t>
+      </w:r>
+      <w:proofErr w:type="gramEnd"/>
+      <w:r>
+        <w:rPr>
+          <w:lang w:val="en-US"/>
+        </w:rPr>
+        <w:t xml:space="preserve"> along the 3D GPS coordinates. </w:t>
       </w:r>
     </w:p>
     <w:p>
@@ -5505,7 +6243,21 @@
         <w:rPr>
           <w:lang w:val="en-US"/>
         </w:rPr>
-        <w:t>In a less ideal case, the positioning data come from another interface provided by the ship.</w:t>
+        <w:t xml:space="preserve">In a less ideal case, the positioning data </w:t>
+      </w:r>
+      <w:proofErr w:type="gramStart"/>
+      <w:r>
+        <w:rPr>
+          <w:lang w:val="en-US"/>
+        </w:rPr>
+        <w:t>come</w:t>
+      </w:r>
+      <w:proofErr w:type="gramEnd"/>
+      <w:r>
+        <w:rPr>
+          <w:lang w:val="en-US"/>
+        </w:rPr>
+        <w:t xml:space="preserve"> from another interface provided by the ship.</w:t>
       </w:r>
       <w:r>
         <w:rPr>
@@ -5553,7 +6305,35 @@
         <w:rPr>
           <w:lang w:val="en-US"/>
         </w:rPr>
-        <w:t xml:space="preserve"> datasets with such a software, handling in particular all aspects of pre-formatting, if required.</w:t>
+        <w:t xml:space="preserve"> datasets with </w:t>
+      </w:r>
+      <w:proofErr w:type="gramStart"/>
+      <w:r>
+        <w:rPr>
+          <w:lang w:val="en-US"/>
+        </w:rPr>
+        <w:t>such a</w:t>
+      </w:r>
+      <w:proofErr w:type="gramEnd"/>
+      <w:r>
+        <w:rPr>
+          <w:lang w:val="en-US"/>
+        </w:rPr>
+        <w:t xml:space="preserve"> software, handling </w:t>
+      </w:r>
+      <w:proofErr w:type="gramStart"/>
+      <w:r>
+        <w:rPr>
+          <w:lang w:val="en-US"/>
+        </w:rPr>
+        <w:t>in particular</w:t>
+      </w:r>
+      <w:proofErr w:type="gramEnd"/>
+      <w:r>
+        <w:rPr>
+          <w:lang w:val="en-US"/>
+        </w:rPr>
+        <w:t xml:space="preserve"> all aspects of pre-formatting, if required.</w:t>
       </w:r>
     </w:p>
     <w:sectPr>
@@ -5568,7 +6348,7 @@
 </file>
 
 <file path=word/endnotes.xml><?xml version="1.0" encoding="utf-8"?>
-<w:endnotes xmlns:wpc="http://schemas.microsoft.com/office/word/2010/wordprocessingCanvas" xmlns:cx="http://schemas.microsoft.com/office/drawing/2014/chartex" xmlns:cx1="http://schemas.microsoft.com/office/drawing/2015/9/8/chartex" xmlns:cx2="http://schemas.microsoft.com/office/drawing/2015/10/21/chartex" xmlns:cx3="http://schemas.microsoft.com/office/drawing/2016/5/9/chartex" xmlns:cx4="http://schemas.microsoft.com/office/drawing/2016/5/10/chartex" xmlns:cx5="http://schemas.microsoft.com/office/drawing/2016/5/11/chartex" xmlns:cx6="http://schemas.microsoft.com/office/drawing/2016/5/12/chartex" xmlns:cx7="http://schemas.microsoft.com/office/drawing/2016/5/13/chartex" xmlns:cx8="http://schemas.microsoft.com/office/drawing/2016/5/14/chartex" xmlns:mc="http://schemas.openxmlformats.org/markup-compatibility/2006" xmlns:aink="http://schemas.microsoft.com/office/drawing/2016/ink" xmlns:am3d="http://schemas.microsoft.com/office/drawing/2017/model3d" xmlns:o="urn:schemas-microsoft-com:office:office" xmlns:oel="http://schemas.microsoft.com/office/2019/extlst" xmlns:r="http://schemas.openxmlformats.org/officeDocument/2006/relationships" xmlns:m="http://schemas.openxmlformats.org/officeDocument/2006/math" xmlns:v="urn:schemas-microsoft-com:vml" xmlns:wp14="http://schemas.microsoft.com/office/word/2010/wordprocessingDrawing" xmlns:wp="http://schemas.openxmlformats.org/drawingml/2006/wordprocessingDrawing" xmlns:w10="urn:schemas-microsoft-com:office:word" xmlns:w="http://schemas.openxmlformats.org/wordprocessingml/2006/main" xmlns:w14="http://schemas.microsoft.com/office/word/2010/wordml" xmlns:w15="http://schemas.microsoft.com/office/word/2012/wordml" xmlns:w16cex="http://schemas.microsoft.com/office/word/2018/wordml/cex" xmlns:w16cid="http://schemas.microsoft.com/office/word/2016/wordml/cid" xmlns:w16="http://schemas.microsoft.com/office/word/2018/wordml" xmlns:w16du="http://schemas.microsoft.com/office/word/2023/wordml/word16du" xmlns:w16sdtdh="http://schemas.microsoft.com/office/word/2020/wordml/sdtdatahash" xmlns:w16se="http://schemas.microsoft.com/office/word/2015/wordml/symex" xmlns:wpg="http://schemas.microsoft.com/office/word/2010/wordprocessingGroup" xmlns:wpi="http://schemas.microsoft.com/office/word/2010/wordprocessingInk" xmlns:wne="http://schemas.microsoft.com/office/word/2006/wordml" xmlns:wps="http://schemas.microsoft.com/office/word/2010/wordprocessingShape" mc:Ignorable="w14 w15 w16se w16cid w16 w16cex w16sdtdh w16du wp14">
+<w:endnotes xmlns:wpc="http://schemas.microsoft.com/office/word/2010/wordprocessingCanvas" xmlns:cx="http://schemas.microsoft.com/office/drawing/2014/chartex" xmlns:cx1="http://schemas.microsoft.com/office/drawing/2015/9/8/chartex" xmlns:cx2="http://schemas.microsoft.com/office/drawing/2015/10/21/chartex" xmlns:cx3="http://schemas.microsoft.com/office/drawing/2016/5/9/chartex" xmlns:cx4="http://schemas.microsoft.com/office/drawing/2016/5/10/chartex" xmlns:cx5="http://schemas.microsoft.com/office/drawing/2016/5/11/chartex" xmlns:cx6="http://schemas.microsoft.com/office/drawing/2016/5/12/chartex" xmlns:cx7="http://schemas.microsoft.com/office/drawing/2016/5/13/chartex" xmlns:cx8="http://schemas.microsoft.com/office/drawing/2016/5/14/chartex" xmlns:mc="http://schemas.openxmlformats.org/markup-compatibility/2006" xmlns:aink="http://schemas.microsoft.com/office/drawing/2016/ink" xmlns:am3d="http://schemas.microsoft.com/office/drawing/2017/model3d" xmlns:o="urn:schemas-microsoft-com:office:office" xmlns:oel="http://schemas.microsoft.com/office/2019/extlst" xmlns:r="http://schemas.openxmlformats.org/officeDocument/2006/relationships" xmlns:m="http://schemas.openxmlformats.org/officeDocument/2006/math" xmlns:v="urn:schemas-microsoft-com:vml" xmlns:wp14="http://schemas.microsoft.com/office/word/2010/wordprocessingDrawing" xmlns:wp="http://schemas.openxmlformats.org/drawingml/2006/wordprocessingDrawing" xmlns:w10="urn:schemas-microsoft-com:office:word" xmlns:w="http://schemas.openxmlformats.org/wordprocessingml/2006/main" xmlns:w14="http://schemas.microsoft.com/office/word/2010/wordml" xmlns:w15="http://schemas.microsoft.com/office/word/2012/wordml" xmlns:w16cex="http://schemas.microsoft.com/office/word/2018/wordml/cex" xmlns:w16cid="http://schemas.microsoft.com/office/word/2016/wordml/cid" xmlns:w16="http://schemas.microsoft.com/office/word/2018/wordml" xmlns:w16du="http://schemas.microsoft.com/office/word/2023/wordml/word16du" xmlns:w16sdtdh="http://schemas.microsoft.com/office/word/2020/wordml/sdtdatahash" xmlns:w16sdtfl="http://schemas.microsoft.com/office/word/2024/wordml/sdtformatlock" xmlns:w16se="http://schemas.microsoft.com/office/word/2015/wordml/symex" xmlns:wpg="http://schemas.microsoft.com/office/word/2010/wordprocessingGroup" xmlns:wpi="http://schemas.microsoft.com/office/word/2010/wordprocessingInk" xmlns:wne="http://schemas.microsoft.com/office/word/2006/wordml" xmlns:wps="http://schemas.microsoft.com/office/word/2010/wordprocessingShape" mc:Ignorable="w14 w15 w16se w16cid w16 w16cex w16sdtdh w16sdtfl w16du wp14">
   <w:endnote w:type="separator" w:id="-1">
     <w:p>
       <w:pPr>
@@ -5593,7 +6373,7 @@
 </file>
 
 <file path=word/footnotes.xml><?xml version="1.0" encoding="utf-8"?>
-<w:footnotes xmlns:wpc="http://schemas.microsoft.com/office/word/2010/wordprocessingCanvas" xmlns:cx="http://schemas.microsoft.com/office/drawing/2014/chartex" xmlns:cx1="http://schemas.microsoft.com/office/drawing/2015/9/8/chartex" xmlns:cx2="http://schemas.microsoft.com/office/drawing/2015/10/21/chartex" xmlns:cx3="http://schemas.microsoft.com/office/drawing/2016/5/9/chartex" xmlns:cx4="http://schemas.microsoft.com/office/drawing/2016/5/10/chartex" xmlns:cx5="http://schemas.microsoft.com/office/drawing/2016/5/11/chartex" xmlns:cx6="http://schemas.microsoft.com/office/drawing/2016/5/12/chartex" xmlns:cx7="http://schemas.microsoft.com/office/drawing/2016/5/13/chartex" xmlns:cx8="http://schemas.microsoft.com/office/drawing/2016/5/14/chartex" xmlns:mc="http://schemas.openxmlformats.org/markup-compatibility/2006" xmlns:aink="http://schemas.microsoft.com/office/drawing/2016/ink" xmlns:am3d="http://schemas.microsoft.com/office/drawing/2017/model3d" xmlns:o="urn:schemas-microsoft-com:office:office" xmlns:oel="http://schemas.microsoft.com/office/2019/extlst" xmlns:r="http://schemas.openxmlformats.org/officeDocument/2006/relationships" xmlns:m="http://schemas.openxmlformats.org/officeDocument/2006/math" xmlns:v="urn:schemas-microsoft-com:vml" xmlns:wp14="http://schemas.microsoft.com/office/word/2010/wordprocessingDrawing" xmlns:wp="http://schemas.openxmlformats.org/drawingml/2006/wordprocessingDrawing" xmlns:w10="urn:schemas-microsoft-com:office:word" xmlns:w="http://schemas.openxmlformats.org/wordprocessingml/2006/main" xmlns:w14="http://schemas.microsoft.com/office/word/2010/wordml" xmlns:w15="http://schemas.microsoft.com/office/word/2012/wordml" xmlns:w16cex="http://schemas.microsoft.com/office/word/2018/wordml/cex" xmlns:w16cid="http://schemas.microsoft.com/office/word/2016/wordml/cid" xmlns:w16="http://schemas.microsoft.com/office/word/2018/wordml" xmlns:w16du="http://schemas.microsoft.com/office/word/2023/wordml/word16du" xmlns:w16sdtdh="http://schemas.microsoft.com/office/word/2020/wordml/sdtdatahash" xmlns:w16se="http://schemas.microsoft.com/office/word/2015/wordml/symex" xmlns:wpg="http://schemas.microsoft.com/office/word/2010/wordprocessingGroup" xmlns:wpi="http://schemas.microsoft.com/office/word/2010/wordprocessingInk" xmlns:wne="http://schemas.microsoft.com/office/word/2006/wordml" xmlns:wps="http://schemas.microsoft.com/office/word/2010/wordprocessingShape" mc:Ignorable="w14 w15 w16se w16cid w16 w16cex w16sdtdh w16du wp14">
+<w:footnotes xmlns:wpc="http://schemas.microsoft.com/office/word/2010/wordprocessingCanvas" xmlns:cx="http://schemas.microsoft.com/office/drawing/2014/chartex" xmlns:cx1="http://schemas.microsoft.com/office/drawing/2015/9/8/chartex" xmlns:cx2="http://schemas.microsoft.com/office/drawing/2015/10/21/chartex" xmlns:cx3="http://schemas.microsoft.com/office/drawing/2016/5/9/chartex" xmlns:cx4="http://schemas.microsoft.com/office/drawing/2016/5/10/chartex" xmlns:cx5="http://schemas.microsoft.com/office/drawing/2016/5/11/chartex" xmlns:cx6="http://schemas.microsoft.com/office/drawing/2016/5/12/chartex" xmlns:cx7="http://schemas.microsoft.com/office/drawing/2016/5/13/chartex" xmlns:cx8="http://schemas.microsoft.com/office/drawing/2016/5/14/chartex" xmlns:mc="http://schemas.openxmlformats.org/markup-compatibility/2006" xmlns:aink="http://schemas.microsoft.com/office/drawing/2016/ink" xmlns:am3d="http://schemas.microsoft.com/office/drawing/2017/model3d" xmlns:o="urn:schemas-microsoft-com:office:office" xmlns:oel="http://schemas.microsoft.com/office/2019/extlst" xmlns:r="http://schemas.openxmlformats.org/officeDocument/2006/relationships" xmlns:m="http://schemas.openxmlformats.org/officeDocument/2006/math" xmlns:v="urn:schemas-microsoft-com:vml" xmlns:wp14="http://schemas.microsoft.com/office/word/2010/wordprocessingDrawing" xmlns:wp="http://schemas.openxmlformats.org/drawingml/2006/wordprocessingDrawing" xmlns:w10="urn:schemas-microsoft-com:office:word" xmlns:w="http://schemas.openxmlformats.org/wordprocessingml/2006/main" xmlns:w14="http://schemas.microsoft.com/office/word/2010/wordml" xmlns:w15="http://schemas.microsoft.com/office/word/2012/wordml" xmlns:w16cex="http://schemas.microsoft.com/office/word/2018/wordml/cex" xmlns:w16cid="http://schemas.microsoft.com/office/word/2016/wordml/cid" xmlns:w16="http://schemas.microsoft.com/office/word/2018/wordml" xmlns:w16du="http://schemas.microsoft.com/office/word/2023/wordml/word16du" xmlns:w16sdtdh="http://schemas.microsoft.com/office/word/2020/wordml/sdtdatahash" xmlns:w16sdtfl="http://schemas.microsoft.com/office/word/2024/wordml/sdtformatlock" xmlns:w16se="http://schemas.microsoft.com/office/word/2015/wordml/symex" xmlns:wpg="http://schemas.microsoft.com/office/word/2010/wordprocessingGroup" xmlns:wpi="http://schemas.microsoft.com/office/word/2010/wordprocessingInk" xmlns:wne="http://schemas.microsoft.com/office/word/2006/wordml" xmlns:wps="http://schemas.microsoft.com/office/word/2010/wordprocessingShape" mc:Ignorable="w14 w15 w16se w16cid w16 w16cex w16sdtdh w16sdtfl w16du wp14">
   <w:footnote w:type="separator" w:id="-1">
     <w:p>
       <w:pPr>
@@ -5618,7 +6398,7 @@
 </file>
 
 <file path=word/header1.xml><?xml version="1.0" encoding="utf-8"?>
-<w:hdr xmlns:wpc="http://schemas.microsoft.com/office/word/2010/wordprocessingCanvas" xmlns:cx="http://schemas.microsoft.com/office/drawing/2014/chartex" xmlns:cx1="http://schemas.microsoft.com/office/drawing/2015/9/8/chartex" xmlns:cx2="http://schemas.microsoft.com/office/drawing/2015/10/21/chartex" xmlns:cx3="http://schemas.microsoft.com/office/drawing/2016/5/9/chartex" xmlns:cx4="http://schemas.microsoft.com/office/drawing/2016/5/10/chartex" xmlns:cx5="http://schemas.microsoft.com/office/drawing/2016/5/11/chartex" xmlns:cx6="http://schemas.microsoft.com/office/drawing/2016/5/12/chartex" xmlns:cx7="http://schemas.microsoft.com/office/drawing/2016/5/13/chartex" xmlns:cx8="http://schemas.microsoft.com/office/drawing/2016/5/14/chartex" xmlns:mc="http://schemas.openxmlformats.org/markup-compatibility/2006" xmlns:aink="http://schemas.microsoft.com/office/drawing/2016/ink" xmlns:am3d="http://schemas.microsoft.com/office/drawing/2017/model3d" xmlns:o="urn:schemas-microsoft-com:office:office" xmlns:oel="http://schemas.microsoft.com/office/2019/extlst" xmlns:r="http://schemas.openxmlformats.org/officeDocument/2006/relationships" xmlns:m="http://schemas.openxmlformats.org/officeDocument/2006/math" xmlns:v="urn:schemas-microsoft-com:vml" xmlns:wp14="http://schemas.microsoft.com/office/word/2010/wordprocessingDrawing" xmlns:wp="http://schemas.openxmlformats.org/drawingml/2006/wordprocessingDrawing" xmlns:w10="urn:schemas-microsoft-com:office:word" xmlns:w="http://schemas.openxmlformats.org/wordprocessingml/2006/main" xmlns:w14="http://schemas.microsoft.com/office/word/2010/wordml" xmlns:w15="http://schemas.microsoft.com/office/word/2012/wordml" xmlns:w16cex="http://schemas.microsoft.com/office/word/2018/wordml/cex" xmlns:w16cid="http://schemas.microsoft.com/office/word/2016/wordml/cid" xmlns:w16="http://schemas.microsoft.com/office/word/2018/wordml" xmlns:w16du="http://schemas.microsoft.com/office/word/2023/wordml/word16du" xmlns:w16sdtdh="http://schemas.microsoft.com/office/word/2020/wordml/sdtdatahash" xmlns:w16se="http://schemas.microsoft.com/office/word/2015/wordml/symex" xmlns:wpg="http://schemas.microsoft.com/office/word/2010/wordprocessingGroup" xmlns:wpi="http://schemas.microsoft.com/office/word/2010/wordprocessingInk" xmlns:wne="http://schemas.microsoft.com/office/word/2006/wordml" xmlns:wps="http://schemas.microsoft.com/office/word/2010/wordprocessingShape" mc:Ignorable="w14 w15 w16se w16cid w16 w16cex w16sdtdh w16du wp14">
+<w:hdr xmlns:wpc="http://schemas.microsoft.com/office/word/2010/wordprocessingCanvas" xmlns:cx="http://schemas.microsoft.com/office/drawing/2014/chartex" xmlns:cx1="http://schemas.microsoft.com/office/drawing/2015/9/8/chartex" xmlns:cx2="http://schemas.microsoft.com/office/drawing/2015/10/21/chartex" xmlns:cx3="http://schemas.microsoft.com/office/drawing/2016/5/9/chartex" xmlns:cx4="http://schemas.microsoft.com/office/drawing/2016/5/10/chartex" xmlns:cx5="http://schemas.microsoft.com/office/drawing/2016/5/11/chartex" xmlns:cx6="http://schemas.microsoft.com/office/drawing/2016/5/12/chartex" xmlns:cx7="http://schemas.microsoft.com/office/drawing/2016/5/13/chartex" xmlns:cx8="http://schemas.microsoft.com/office/drawing/2016/5/14/chartex" xmlns:mc="http://schemas.openxmlformats.org/markup-compatibility/2006" xmlns:aink="http://schemas.microsoft.com/office/drawing/2016/ink" xmlns:am3d="http://schemas.microsoft.com/office/drawing/2017/model3d" xmlns:o="urn:schemas-microsoft-com:office:office" xmlns:oel="http://schemas.microsoft.com/office/2019/extlst" xmlns:r="http://schemas.openxmlformats.org/officeDocument/2006/relationships" xmlns:m="http://schemas.openxmlformats.org/officeDocument/2006/math" xmlns:v="urn:schemas-microsoft-com:vml" xmlns:wp14="http://schemas.microsoft.com/office/word/2010/wordprocessingDrawing" xmlns:wp="http://schemas.openxmlformats.org/drawingml/2006/wordprocessingDrawing" xmlns:w10="urn:schemas-microsoft-com:office:word" xmlns:w="http://schemas.openxmlformats.org/wordprocessingml/2006/main" xmlns:w14="http://schemas.microsoft.com/office/word/2010/wordml" xmlns:w15="http://schemas.microsoft.com/office/word/2012/wordml" xmlns:w16cex="http://schemas.microsoft.com/office/word/2018/wordml/cex" xmlns:w16cid="http://schemas.microsoft.com/office/word/2016/wordml/cid" xmlns:w16="http://schemas.microsoft.com/office/word/2018/wordml" xmlns:w16du="http://schemas.microsoft.com/office/word/2023/wordml/word16du" xmlns:w16sdtdh="http://schemas.microsoft.com/office/word/2020/wordml/sdtdatahash" xmlns:w16sdtfl="http://schemas.microsoft.com/office/word/2024/wordml/sdtformatlock" xmlns:w16se="http://schemas.microsoft.com/office/word/2015/wordml/symex" xmlns:wpg="http://schemas.microsoft.com/office/word/2010/wordprocessingGroup" xmlns:wpi="http://schemas.microsoft.com/office/word/2010/wordprocessingInk" xmlns:wne="http://schemas.microsoft.com/office/word/2006/wordml" xmlns:wps="http://schemas.microsoft.com/office/word/2010/wordprocessingShape" mc:Ignorable="w14 w15 w16se w16cid w16 w16cex w16sdtdh w16sdtfl w16du wp14">
   <w:sdt>
     <w:sdtPr>
       <w:id w:val="1158186239"/>
@@ -5671,7 +6451,7 @@
 </file>
 
 <file path=word/numbering.xml><?xml version="1.0" encoding="utf-8"?>
-<w:numbering xmlns:wpc="http://schemas.microsoft.com/office/word/2010/wordprocessingCanvas" xmlns:cx="http://schemas.microsoft.com/office/drawing/2014/chartex" xmlns:cx1="http://schemas.microsoft.com/office/drawing/2015/9/8/chartex" xmlns:cx2="http://schemas.microsoft.com/office/drawing/2015/10/21/chartex" xmlns:cx3="http://schemas.microsoft.com/office/drawing/2016/5/9/chartex" xmlns:cx4="http://schemas.microsoft.com/office/drawing/2016/5/10/chartex" xmlns:cx5="http://schemas.microsoft.com/office/drawing/2016/5/11/chartex" xmlns:cx6="http://schemas.microsoft.com/office/drawing/2016/5/12/chartex" xmlns:cx7="http://schemas.microsoft.com/office/drawing/2016/5/13/chartex" xmlns:cx8="http://schemas.microsoft.com/office/drawing/2016/5/14/chartex" xmlns:mc="http://schemas.openxmlformats.org/markup-compatibility/2006" xmlns:aink="http://schemas.microsoft.com/office/drawing/2016/ink" xmlns:am3d="http://schemas.microsoft.com/office/drawing/2017/model3d" xmlns:o="urn:schemas-microsoft-com:office:office" xmlns:oel="http://schemas.microsoft.com/office/2019/extlst" xmlns:r="http://schemas.openxmlformats.org/officeDocument/2006/relationships" xmlns:m="http://schemas.openxmlformats.org/officeDocument/2006/math" xmlns:v="urn:schemas-microsoft-com:vml" xmlns:wp14="http://schemas.microsoft.com/office/word/2010/wordprocessingDrawing" xmlns:wp="http://schemas.openxmlformats.org/drawingml/2006/wordprocessingDrawing" xmlns:w10="urn:schemas-microsoft-com:office:word" xmlns:w="http://schemas.openxmlformats.org/wordprocessingml/2006/main" xmlns:w14="http://schemas.microsoft.com/office/word/2010/wordml" xmlns:w15="http://schemas.microsoft.com/office/word/2012/wordml" xmlns:w16cex="http://schemas.microsoft.com/office/word/2018/wordml/cex" xmlns:w16cid="http://schemas.microsoft.com/office/word/2016/wordml/cid" xmlns:w16="http://schemas.microsoft.com/office/word/2018/wordml" xmlns:w16du="http://schemas.microsoft.com/office/word/2023/wordml/word16du" xmlns:w16sdtdh="http://schemas.microsoft.com/office/word/2020/wordml/sdtdatahash" xmlns:w16se="http://schemas.microsoft.com/office/word/2015/wordml/symex" xmlns:wpg="http://schemas.microsoft.com/office/word/2010/wordprocessingGroup" xmlns:wpi="http://schemas.microsoft.com/office/word/2010/wordprocessingInk" xmlns:wne="http://schemas.microsoft.com/office/word/2006/wordml" xmlns:wps="http://schemas.microsoft.com/office/word/2010/wordprocessingShape" mc:Ignorable="w14 w15 w16se w16cid w16 w16cex w16sdtdh w16du wp14">
+<w:numbering xmlns:wpc="http://schemas.microsoft.com/office/word/2010/wordprocessingCanvas" xmlns:cx="http://schemas.microsoft.com/office/drawing/2014/chartex" xmlns:cx1="http://schemas.microsoft.com/office/drawing/2015/9/8/chartex" xmlns:cx2="http://schemas.microsoft.com/office/drawing/2015/10/21/chartex" xmlns:cx3="http://schemas.microsoft.com/office/drawing/2016/5/9/chartex" xmlns:cx4="http://schemas.microsoft.com/office/drawing/2016/5/10/chartex" xmlns:cx5="http://schemas.microsoft.com/office/drawing/2016/5/11/chartex" xmlns:cx6="http://schemas.microsoft.com/office/drawing/2016/5/12/chartex" xmlns:cx7="http://schemas.microsoft.com/office/drawing/2016/5/13/chartex" xmlns:cx8="http://schemas.microsoft.com/office/drawing/2016/5/14/chartex" xmlns:mc="http://schemas.openxmlformats.org/markup-compatibility/2006" xmlns:aink="http://schemas.microsoft.com/office/drawing/2016/ink" xmlns:am3d="http://schemas.microsoft.com/office/drawing/2017/model3d" xmlns:o="urn:schemas-microsoft-com:office:office" xmlns:oel="http://schemas.microsoft.com/office/2019/extlst" xmlns:r="http://schemas.openxmlformats.org/officeDocument/2006/relationships" xmlns:m="http://schemas.openxmlformats.org/officeDocument/2006/math" xmlns:v="urn:schemas-microsoft-com:vml" xmlns:wp14="http://schemas.microsoft.com/office/word/2010/wordprocessingDrawing" xmlns:wp="http://schemas.openxmlformats.org/drawingml/2006/wordprocessingDrawing" xmlns:w10="urn:schemas-microsoft-com:office:word" xmlns:w="http://schemas.openxmlformats.org/wordprocessingml/2006/main" xmlns:w14="http://schemas.microsoft.com/office/word/2010/wordml" xmlns:w15="http://schemas.microsoft.com/office/word/2012/wordml" xmlns:w16cex="http://schemas.microsoft.com/office/word/2018/wordml/cex" xmlns:w16cid="http://schemas.microsoft.com/office/word/2016/wordml/cid" xmlns:w16="http://schemas.microsoft.com/office/word/2018/wordml" xmlns:w16du="http://schemas.microsoft.com/office/word/2023/wordml/word16du" xmlns:w16sdtdh="http://schemas.microsoft.com/office/word/2020/wordml/sdtdatahash" xmlns:w16sdtfl="http://schemas.microsoft.com/office/word/2024/wordml/sdtformatlock" xmlns:w16se="http://schemas.microsoft.com/office/word/2015/wordml/symex" xmlns:wpg="http://schemas.microsoft.com/office/word/2010/wordprocessingGroup" xmlns:wpi="http://schemas.microsoft.com/office/word/2010/wordprocessingInk" xmlns:wne="http://schemas.microsoft.com/office/word/2006/wordml" xmlns:wps="http://schemas.microsoft.com/office/word/2010/wordprocessingShape" mc:Ignorable="w14 w15 w16se w16cid w16 w16cex w16sdtdh w16sdtfl w16du wp14">
   <w:abstractNum w:abstractNumId="0" w15:restartNumberingAfterBreak="0">
     <w:nsid w:val="0D0D6086"/>
     <w:multiLevelType w:val="hybridMultilevel"/>
@@ -6180,7 +6960,7 @@
 </file>
 
 <file path=word/styles.xml><?xml version="1.0" encoding="utf-8"?>
-<w:styles xmlns:mc="http://schemas.openxmlformats.org/markup-compatibility/2006" xmlns:r="http://schemas.openxmlformats.org/officeDocument/2006/relationships" xmlns:w="http://schemas.openxmlformats.org/wordprocessingml/2006/main" xmlns:w14="http://schemas.microsoft.com/office/word/2010/wordml" xmlns:w15="http://schemas.microsoft.com/office/word/2012/wordml" xmlns:w16cex="http://schemas.microsoft.com/office/word/2018/wordml/cex" xmlns:w16cid="http://schemas.microsoft.com/office/word/2016/wordml/cid" xmlns:w16="http://schemas.microsoft.com/office/word/2018/wordml" xmlns:w16du="http://schemas.microsoft.com/office/word/2023/wordml/word16du" xmlns:w16sdtdh="http://schemas.microsoft.com/office/word/2020/wordml/sdtdatahash" xmlns:w16se="http://schemas.microsoft.com/office/word/2015/wordml/symex" mc:Ignorable="w14 w15 w16se w16cid w16 w16cex w16sdtdh w16du">
+<w:styles xmlns:mc="http://schemas.openxmlformats.org/markup-compatibility/2006" xmlns:r="http://schemas.openxmlformats.org/officeDocument/2006/relationships" xmlns:w="http://schemas.openxmlformats.org/wordprocessingml/2006/main" xmlns:w14="http://schemas.microsoft.com/office/word/2010/wordml" xmlns:w15="http://schemas.microsoft.com/office/word/2012/wordml" xmlns:w16cex="http://schemas.microsoft.com/office/word/2018/wordml/cex" xmlns:w16cid="http://schemas.microsoft.com/office/word/2016/wordml/cid" xmlns:w16="http://schemas.microsoft.com/office/word/2018/wordml" xmlns:w16du="http://schemas.microsoft.com/office/word/2023/wordml/word16du" xmlns:w16sdtdh="http://schemas.microsoft.com/office/word/2020/wordml/sdtdatahash" xmlns:w16sdtfl="http://schemas.microsoft.com/office/word/2024/wordml/sdtformatlock" xmlns:w16se="http://schemas.microsoft.com/office/word/2015/wordml/symex" mc:Ignorable="w14 w15 w16se w16cid w16 w16cex w16sdtdh w16sdtfl w16du">
   <w:docDefaults>
     <w:rPrDefault>
       <w:rPr>

</xml_diff>